<commit_message>
2 SW + HTML + CSS Propre et Fonctionnels
</commit_message>
<xml_diff>
--- a/Document utile/Aide.docx
+++ b/Document utile/Aide.docx
@@ -2,6 +2,232 @@
 <file path=word/document.xml><?xml version="1.0" encoding="utf-8"?>
 <w:document xmlns:wpc="http://schemas.microsoft.com/office/word/2010/wordprocessingCanvas" xmlns:cx="http://schemas.microsoft.com/office/drawing/2014/chartex" xmlns:cx1="http://schemas.microsoft.com/office/drawing/2015/9/8/chartex" xmlns:cx2="http://schemas.microsoft.com/office/drawing/2015/10/21/chartex" xmlns:cx3="http://schemas.microsoft.com/office/drawing/2016/5/9/chartex" xmlns:cx4="http://schemas.microsoft.com/office/drawing/2016/5/10/chartex" xmlns:cx5="http://schemas.microsoft.com/office/drawing/2016/5/11/chartex" xmlns:cx6="http://schemas.microsoft.com/office/drawing/2016/5/12/chartex" xmlns:cx7="http://schemas.microsoft.com/office/drawing/2016/5/13/chartex" xmlns:cx8="http://schemas.microsoft.com/office/drawing/2016/5/14/chartex" xmlns:mc="http://schemas.openxmlformats.org/markup-compatibility/2006" xmlns:aink="http://schemas.microsoft.com/office/drawing/2016/ink" xmlns:am3d="http://schemas.microsoft.com/office/drawing/2017/model3d" xmlns:o="urn:schemas-microsoft-com:office:office" xmlns:oel="http://schemas.microsoft.com/office/2019/extlst" xmlns:r="http://schemas.openxmlformats.org/officeDocument/2006/relationships" xmlns:m="http://schemas.openxmlformats.org/officeDocument/2006/math" xmlns:v="urn:schemas-microsoft-com:vml" xmlns:wp14="http://schemas.microsoft.com/office/word/2010/wordprocessingDrawing" xmlns:wp="http://schemas.openxmlformats.org/drawingml/2006/wordprocessingDrawing" xmlns:w10="urn:schemas-microsoft-com:office:word" xmlns:w="http://schemas.openxmlformats.org/wordprocessingml/2006/main" xmlns:w14="http://schemas.microsoft.com/office/word/2010/wordml" xmlns:w15="http://schemas.microsoft.com/office/word/2012/wordml" xmlns:w16cex="http://schemas.microsoft.com/office/word/2018/wordml/cex" xmlns:w16cid="http://schemas.microsoft.com/office/word/2016/wordml/cid" xmlns:w16="http://schemas.microsoft.com/office/word/2018/wordml" xmlns:w16sdtdh="http://schemas.microsoft.com/office/word/2020/wordml/sdtdatahash" xmlns:w16se="http://schemas.microsoft.com/office/word/2015/wordml/symex" xmlns:wpg="http://schemas.microsoft.com/office/word/2010/wordprocessingGroup" xmlns:wpi="http://schemas.microsoft.com/office/word/2010/wordprocessingInk" xmlns:wne="http://schemas.microsoft.com/office/word/2006/wordml" xmlns:wps="http://schemas.microsoft.com/office/word/2010/wordprocessingShape" mc:Ignorable="w14 w15 w16se w16cid w16 w16cex w16sdtdh wp14">
   <w:body>
+    <w:p>
+      <w:pPr>
+        <w:spacing w:before="100" w:beforeAutospacing="1" w:after="100" w:afterAutospacing="1" w:line="240" w:lineRule="auto"/>
+        <w:outlineLvl w:val="2"/>
+        <w:rPr>
+          <w:rFonts w:ascii="Times New Roman" w:eastAsia="Times New Roman" w:hAnsi="Times New Roman" w:cs="Times New Roman"/>
+          <w:b/>
+          <w:bCs/>
+          <w:kern w:val="0"/>
+          <w:sz w:val="27"/>
+          <w:szCs w:val="27"/>
+          <w:lang w:eastAsia="fr-FR"/>
+          <w14:ligatures w14:val="none"/>
+        </w:rPr>
+      </w:pPr>
+      <w:r>
+        <w:rPr>
+          <w:rFonts w:ascii="Times New Roman" w:eastAsia="Times New Roman" w:hAnsi="Times New Roman" w:cs="Times New Roman"/>
+          <w:b/>
+          <w:bCs/>
+          <w:kern w:val="0"/>
+          <w:sz w:val="27"/>
+          <w:szCs w:val="27"/>
+          <w:lang w:eastAsia="fr-FR"/>
+          <w14:ligatures w14:val="none"/>
+        </w:rPr>
+        <w:t>Dans Controller</w:t>
+      </w:r>
+    </w:p>
+    <w:p>
+      <w:pPr>
+        <w:spacing w:before="100" w:beforeAutospacing="1" w:after="100" w:afterAutospacing="1" w:line="240" w:lineRule="auto"/>
+        <w:outlineLvl w:val="2"/>
+        <w:rPr>
+          <w:rFonts w:ascii="Times New Roman" w:eastAsia="Times New Roman" w:hAnsi="Times New Roman" w:cs="Times New Roman"/>
+          <w:kern w:val="0"/>
+          <w:sz w:val="27"/>
+          <w:szCs w:val="27"/>
+          <w:lang w:eastAsia="fr-FR"/>
+          <w14:ligatures w14:val="none"/>
+        </w:rPr>
+      </w:pPr>
+      <w:r>
+        <w:rPr>
+          <w:rFonts w:ascii="Times New Roman" w:eastAsia="Times New Roman" w:hAnsi="Times New Roman" w:cs="Times New Roman"/>
+          <w:kern w:val="0"/>
+          <w:sz w:val="27"/>
+          <w:szCs w:val="27"/>
+          <w:lang w:eastAsia="fr-FR"/>
+          <w14:ligatures w14:val="none"/>
+        </w:rPr>
+        <w:t>Déclarer comme attributs le repository qu’on va utiliser (avec @autowired genre les depences seul)</w:t>
+      </w:r>
+    </w:p>
+    <w:p>
+      <w:pPr>
+        <w:spacing w:before="100" w:beforeAutospacing="1" w:after="100" w:afterAutospacing="1" w:line="240" w:lineRule="auto"/>
+        <w:outlineLvl w:val="2"/>
+        <w:rPr>
+          <w:rFonts w:ascii="Times New Roman" w:eastAsia="Times New Roman" w:hAnsi="Times New Roman" w:cs="Times New Roman"/>
+          <w:kern w:val="0"/>
+          <w:sz w:val="27"/>
+          <w:szCs w:val="27"/>
+          <w:lang w:eastAsia="fr-FR"/>
+          <w14:ligatures w14:val="none"/>
+        </w:rPr>
+      </w:pPr>
+      <w:r>
+        <w:rPr>
+          <w:rFonts w:ascii="Times New Roman" w:eastAsia="Times New Roman" w:hAnsi="Times New Roman" w:cs="Times New Roman"/>
+          <w:kern w:val="0"/>
+          <w:sz w:val="27"/>
+          <w:szCs w:val="27"/>
+          <w:lang w:eastAsia="fr-FR"/>
+          <w14:ligatures w14:val="none"/>
+        </w:rPr>
+        <w:t xml:space="preserve">Puis déclarer les méthodes de notre service web repository.méthodequ’on veut </w:t>
+      </w:r>
+    </w:p>
+    <w:p>
+      <w:pPr>
+        <w:spacing w:before="100" w:beforeAutospacing="1" w:after="100" w:afterAutospacing="1" w:line="240" w:lineRule="auto"/>
+        <w:outlineLvl w:val="2"/>
+        <w:rPr>
+          <w:rFonts w:ascii="Times New Roman" w:eastAsia="Times New Roman" w:hAnsi="Times New Roman" w:cs="Times New Roman"/>
+          <w:kern w:val="0"/>
+          <w:sz w:val="27"/>
+          <w:szCs w:val="27"/>
+          <w:lang w:eastAsia="fr-FR"/>
+          <w14:ligatures w14:val="none"/>
+        </w:rPr>
+      </w:pPr>
+      <w:r>
+        <w:rPr>
+          <w:rFonts w:ascii="Times New Roman" w:eastAsia="Times New Roman" w:hAnsi="Times New Roman" w:cs="Times New Roman"/>
+          <w:b/>
+          <w:bCs/>
+          <w:kern w:val="0"/>
+          <w:sz w:val="27"/>
+          <w:szCs w:val="27"/>
+          <w:lang w:eastAsia="fr-FR"/>
+          <w14:ligatures w14:val="none"/>
+        </w:rPr>
+        <w:t xml:space="preserve">-quand dans une méthode on a un paramèter par exemple </w:t>
+      </w:r>
+      <w:r>
+        <w:rPr>
+          <w:rFonts w:ascii="Times New Roman" w:eastAsia="Times New Roman" w:hAnsi="Times New Roman" w:cs="Times New Roman"/>
+          <w:kern w:val="0"/>
+          <w:sz w:val="27"/>
+          <w:szCs w:val="27"/>
+          <w:lang w:eastAsia="fr-FR"/>
+          <w14:ligatures w14:val="none"/>
+        </w:rPr>
+        <w:t>updateEmploye(long id)</w:t>
+      </w:r>
+      <w:r>
+        <w:rPr>
+          <w:rFonts w:ascii="Times New Roman" w:eastAsia="Times New Roman" w:hAnsi="Times New Roman" w:cs="Times New Roman"/>
+          <w:kern w:val="0"/>
+          <w:sz w:val="27"/>
+          <w:szCs w:val="27"/>
+          <w:lang w:eastAsia="fr-FR"/>
+          <w14:ligatures w14:val="none"/>
+        </w:rPr>
+        <w:t> :</w:t>
+      </w:r>
+    </w:p>
+    <w:p>
+      <w:pPr>
+        <w:spacing w:before="100" w:beforeAutospacing="1" w:after="100" w:afterAutospacing="1" w:line="240" w:lineRule="auto"/>
+        <w:outlineLvl w:val="2"/>
+        <w:rPr>
+          <w:rFonts w:ascii="Times New Roman" w:eastAsia="Times New Roman" w:hAnsi="Times New Roman" w:cs="Times New Roman"/>
+          <w:kern w:val="0"/>
+          <w:sz w:val="27"/>
+          <w:szCs w:val="27"/>
+          <w:lang w:eastAsia="fr-FR"/>
+          <w14:ligatures w14:val="none"/>
+        </w:rPr>
+      </w:pPr>
+      <w:r>
+        <w:rPr>
+          <w:rFonts w:ascii="Times New Roman" w:eastAsia="Times New Roman" w:hAnsi="Times New Roman" w:cs="Times New Roman"/>
+          <w:kern w:val="0"/>
+          <w:sz w:val="27"/>
+          <w:szCs w:val="27"/>
+          <w:lang w:eastAsia="fr-FR"/>
+          <w14:ligatures w14:val="none"/>
+        </w:rPr>
+        <w:t>Il faut préciser que c’est un parametre de chemin @PathVariable long int  et avant la fonction uri + {id}</w:t>
+      </w:r>
+    </w:p>
+    <w:p>
+      <w:pPr>
+        <w:spacing w:before="100" w:beforeAutospacing="1" w:after="100" w:afterAutospacing="1" w:line="240" w:lineRule="auto"/>
+        <w:outlineLvl w:val="2"/>
+        <w:rPr>
+          <w:rFonts w:ascii="Times New Roman" w:eastAsia="Times New Roman" w:hAnsi="Times New Roman" w:cs="Times New Roman"/>
+          <w:kern w:val="0"/>
+          <w:sz w:val="27"/>
+          <w:szCs w:val="27"/>
+          <w:lang w:eastAsia="fr-FR"/>
+          <w14:ligatures w14:val="none"/>
+        </w:rPr>
+      </w:pPr>
+      <w:r>
+        <w:rPr>
+          <w:rFonts w:ascii="Times New Roman" w:eastAsia="Times New Roman" w:hAnsi="Times New Roman" w:cs="Times New Roman"/>
+          <w:kern w:val="0"/>
+          <w:sz w:val="27"/>
+          <w:szCs w:val="27"/>
+          <w:lang w:eastAsia="fr-FR"/>
+          <w14:ligatures w14:val="none"/>
+        </w:rPr>
+        <w:t>On aura dans le projet un GET ( car on veut récup réservation ) et un POST ( pour créer la reservation) et préciser qd c’est un POST @ResponseStatus(HttpStatus.CREATE)</w:t>
+      </w:r>
+    </w:p>
+    <w:p>
+      <w:pPr>
+        <w:spacing w:before="100" w:beforeAutospacing="1" w:after="100" w:afterAutospacing="1" w:line="240" w:lineRule="auto"/>
+        <w:outlineLvl w:val="2"/>
+        <w:rPr>
+          <w:rFonts w:ascii="Times New Roman" w:eastAsia="Times New Roman" w:hAnsi="Times New Roman" w:cs="Times New Roman"/>
+          <w:b/>
+          <w:bCs/>
+          <w:kern w:val="0"/>
+          <w:sz w:val="27"/>
+          <w:szCs w:val="27"/>
+          <w:lang w:eastAsia="fr-FR"/>
+          <w14:ligatures w14:val="none"/>
+        </w:rPr>
+      </w:pPr>
+    </w:p>
+    <w:p>
+      <w:pPr>
+        <w:spacing w:before="100" w:beforeAutospacing="1" w:after="100" w:afterAutospacing="1" w:line="240" w:lineRule="auto"/>
+        <w:outlineLvl w:val="2"/>
+        <w:rPr>
+          <w:rFonts w:ascii="Times New Roman" w:eastAsia="Times New Roman" w:hAnsi="Times New Roman" w:cs="Times New Roman"/>
+          <w:b/>
+          <w:bCs/>
+          <w:kern w:val="0"/>
+          <w:sz w:val="27"/>
+          <w:szCs w:val="27"/>
+          <w:lang w:eastAsia="fr-FR"/>
+          <w14:ligatures w14:val="none"/>
+        </w:rPr>
+      </w:pPr>
+    </w:p>
+    <w:p>
+      <w:pPr>
+        <w:spacing w:before="100" w:beforeAutospacing="1" w:after="100" w:afterAutospacing="1" w:line="240" w:lineRule="auto"/>
+        <w:outlineLvl w:val="2"/>
+        <w:rPr>
+          <w:rFonts w:ascii="Times New Roman" w:eastAsia="Times New Roman" w:hAnsi="Times New Roman" w:cs="Times New Roman"/>
+          <w:b/>
+          <w:bCs/>
+          <w:kern w:val="0"/>
+          <w:sz w:val="27"/>
+          <w:szCs w:val="27"/>
+          <w:lang w:eastAsia="fr-FR"/>
+          <w14:ligatures w14:val="none"/>
+        </w:rPr>
+      </w:pPr>
+    </w:p>
     <w:p>
       <w:pPr>
         <w:spacing w:before="100" w:beforeAutospacing="1" w:after="100" w:afterAutospacing="1" w:line="240" w:lineRule="auto"/>
@@ -100,23 +326,8 @@
             <w:lang w:eastAsia="fr-FR"/>
             <w14:ligatures w14:val="none"/>
           </w:rPr>
-          <w:t xml:space="preserve">Spring </w:t>
+          <w:t>Spring Initializer</w:t>
         </w:r>
-        <w:proofErr w:type="spellStart"/>
-        <w:r>
-          <w:rPr>
-            <w:rFonts w:ascii="Times New Roman" w:eastAsia="Times New Roman" w:hAnsi="Times New Roman" w:cs="Times New Roman"/>
-            <w:color w:val="0000FF"/>
-            <w:kern w:val="0"/>
-            <w:sz w:val="24"/>
-            <w:szCs w:val="24"/>
-            <w:u w:val="single"/>
-            <w:lang w:eastAsia="fr-FR"/>
-            <w14:ligatures w14:val="none"/>
-          </w:rPr>
-          <w:t>Initializer</w:t>
-        </w:r>
-        <w:proofErr w:type="spellEnd"/>
       </w:hyperlink>
       <w:r>
         <w:rPr>
@@ -155,10 +366,45 @@
           <w:lang w:eastAsia="fr-FR"/>
           <w14:ligatures w14:val="none"/>
         </w:rPr>
-        <w:t xml:space="preserve">Ajoutez les dépendances nécessaires (Spring Web, Spring Data JPA, H2 </w:t>
-      </w:r>
-      <w:proofErr w:type="spellStart"/>
-      <w:r>
+        <w:t>Ajoutez les dépendances nécessaires (Spring Web, Spring Data JPA, H2 Database, etc.).</w:t>
+      </w:r>
+    </w:p>
+    <w:p>
+      <w:pPr>
+        <w:spacing w:before="100" w:beforeAutospacing="1" w:after="100" w:afterAutospacing="1" w:line="240" w:lineRule="auto"/>
+        <w:outlineLvl w:val="2"/>
+        <w:rPr>
+          <w:rFonts w:ascii="Times New Roman" w:eastAsia="Times New Roman" w:hAnsi="Times New Roman" w:cs="Times New Roman"/>
+          <w:b/>
+          <w:bCs/>
+          <w:kern w:val="0"/>
+          <w:sz w:val="27"/>
+          <w:szCs w:val="27"/>
+          <w:lang w:eastAsia="fr-FR"/>
+          <w14:ligatures w14:val="none"/>
+        </w:rPr>
+      </w:pPr>
+      <w:r>
+        <w:rPr>
+          <w:rFonts w:ascii="Times New Roman" w:eastAsia="Times New Roman" w:hAnsi="Times New Roman" w:cs="Times New Roman"/>
+          <w:b/>
+          <w:bCs/>
+          <w:kern w:val="0"/>
+          <w:sz w:val="27"/>
+          <w:szCs w:val="27"/>
+          <w:lang w:eastAsia="fr-FR"/>
+          <w14:ligatures w14:val="none"/>
+        </w:rPr>
+        <w:t>Étape 2 : Modèle de Données</w:t>
+      </w:r>
+    </w:p>
+    <w:p>
+      <w:pPr>
+        <w:numPr>
+          <w:ilvl w:val="0"/>
+          <w:numId w:val="2"/>
+        </w:numPr>
+        <w:spacing w:before="100" w:beforeAutospacing="1" w:after="100" w:afterAutospacing="1" w:line="240" w:lineRule="auto"/>
         <w:rPr>
           <w:rFonts w:ascii="Times New Roman" w:eastAsia="Times New Roman" w:hAnsi="Times New Roman" w:cs="Times New Roman"/>
           <w:kern w:val="0"/>
@@ -167,54 +413,25 @@
           <w:lang w:eastAsia="fr-FR"/>
           <w14:ligatures w14:val="none"/>
         </w:rPr>
-        <w:t>Database</w:t>
-      </w:r>
-      <w:proofErr w:type="spellEnd"/>
-      <w:r>
-        <w:rPr>
-          <w:rFonts w:ascii="Times New Roman" w:eastAsia="Times New Roman" w:hAnsi="Times New Roman" w:cs="Times New Roman"/>
+      </w:pPr>
+      <w:r>
+        <w:rPr>
+          <w:rFonts w:ascii="Times New Roman" w:eastAsia="Times New Roman" w:hAnsi="Times New Roman" w:cs="Times New Roman"/>
+          <w:b/>
+          <w:bCs/>
           <w:kern w:val="0"/>
           <w:sz w:val="24"/>
           <w:szCs w:val="24"/>
           <w:lang w:eastAsia="fr-FR"/>
           <w14:ligatures w14:val="none"/>
         </w:rPr>
-        <w:t>, etc.).</w:t>
-      </w:r>
-    </w:p>
-    <w:p>
-      <w:pPr>
-        <w:spacing w:before="100" w:beforeAutospacing="1" w:after="100" w:afterAutospacing="1" w:line="240" w:lineRule="auto"/>
-        <w:outlineLvl w:val="2"/>
-        <w:rPr>
-          <w:rFonts w:ascii="Times New Roman" w:eastAsia="Times New Roman" w:hAnsi="Times New Roman" w:cs="Times New Roman"/>
-          <w:b/>
-          <w:bCs/>
-          <w:kern w:val="0"/>
-          <w:sz w:val="27"/>
-          <w:szCs w:val="27"/>
-          <w:lang w:eastAsia="fr-FR"/>
-          <w14:ligatures w14:val="none"/>
-        </w:rPr>
-      </w:pPr>
-      <w:r>
-        <w:rPr>
-          <w:rFonts w:ascii="Times New Roman" w:eastAsia="Times New Roman" w:hAnsi="Times New Roman" w:cs="Times New Roman"/>
-          <w:b/>
-          <w:bCs/>
-          <w:kern w:val="0"/>
-          <w:sz w:val="27"/>
-          <w:szCs w:val="27"/>
-          <w:lang w:eastAsia="fr-FR"/>
-          <w14:ligatures w14:val="none"/>
-        </w:rPr>
-        <w:t>Étape 2 : Modèle de Données</w:t>
-      </w:r>
-    </w:p>
-    <w:p>
-      <w:pPr>
-        <w:numPr>
-          <w:ilvl w:val="0"/>
+        <w:t>Créer les classes de modèle :</w:t>
+      </w:r>
+    </w:p>
+    <w:p>
+      <w:pPr>
+        <w:numPr>
+          <w:ilvl w:val="1"/>
           <w:numId w:val="2"/>
         </w:numPr>
         <w:spacing w:before="100" w:beforeAutospacing="1" w:after="100" w:afterAutospacing="1" w:line="240" w:lineRule="auto"/>
@@ -230,45 +447,14 @@
       <w:r>
         <w:rPr>
           <w:rFonts w:ascii="Times New Roman" w:eastAsia="Times New Roman" w:hAnsi="Times New Roman" w:cs="Times New Roman"/>
-          <w:b/>
-          <w:bCs/>
           <w:kern w:val="0"/>
           <w:sz w:val="24"/>
           <w:szCs w:val="24"/>
           <w:lang w:eastAsia="fr-FR"/>
           <w14:ligatures w14:val="none"/>
         </w:rPr>
-        <w:t>Créer les classes de modèle :</w:t>
-      </w:r>
-    </w:p>
-    <w:p>
-      <w:pPr>
-        <w:numPr>
-          <w:ilvl w:val="1"/>
-          <w:numId w:val="2"/>
-        </w:numPr>
-        <w:spacing w:before="100" w:beforeAutospacing="1" w:after="100" w:afterAutospacing="1" w:line="240" w:lineRule="auto"/>
-        <w:rPr>
-          <w:rFonts w:ascii="Times New Roman" w:eastAsia="Times New Roman" w:hAnsi="Times New Roman" w:cs="Times New Roman"/>
-          <w:kern w:val="0"/>
-          <w:sz w:val="24"/>
-          <w:szCs w:val="24"/>
-          <w:lang w:eastAsia="fr-FR"/>
-          <w14:ligatures w14:val="none"/>
-        </w:rPr>
-      </w:pPr>
-      <w:r>
-        <w:rPr>
-          <w:rFonts w:ascii="Times New Roman" w:eastAsia="Times New Roman" w:hAnsi="Times New Roman" w:cs="Times New Roman"/>
-          <w:kern w:val="0"/>
-          <w:sz w:val="24"/>
-          <w:szCs w:val="24"/>
-          <w:lang w:eastAsia="fr-FR"/>
-          <w14:ligatures w14:val="none"/>
-        </w:rPr>
         <w:t xml:space="preserve">Créez une classe </w:t>
       </w:r>
-      <w:proofErr w:type="spellStart"/>
       <w:r>
         <w:rPr>
           <w:rFonts w:ascii="Courier New" w:eastAsia="Times New Roman" w:hAnsi="Courier New" w:cs="Courier New"/>
@@ -280,7 +466,6 @@
         </w:rPr>
         <w:t>Hotel</w:t>
       </w:r>
-      <w:proofErr w:type="spellEnd"/>
       <w:r>
         <w:rPr>
           <w:rFonts w:ascii="Times New Roman" w:eastAsia="Times New Roman" w:hAnsi="Times New Roman" w:cs="Times New Roman"/>
@@ -418,7 +603,6 @@
           <w14:ligatures w14:val="none"/>
         </w:rPr>
       </w:pPr>
-      <w:proofErr w:type="gramStart"/>
       <w:r>
         <w:rPr>
           <w:rFonts w:ascii="Courier New" w:eastAsia="Times New Roman" w:hAnsi="Courier New" w:cs="Courier New"/>
@@ -430,7 +614,6 @@
         </w:rPr>
         <w:t>java</w:t>
       </w:r>
-      <w:proofErr w:type="gramEnd"/>
     </w:p>
     <w:p>
       <w:pPr>
@@ -467,53 +650,16 @@
           <w14:ligatures w14:val="none"/>
         </w:rPr>
       </w:pPr>
-      <w:proofErr w:type="gramStart"/>
-      <w:r>
-        <w:rPr>
-          <w:rFonts w:ascii="Courier New" w:eastAsia="Times New Roman" w:hAnsi="Courier New" w:cs="Courier New"/>
-          <w:kern w:val="0"/>
-          <w:sz w:val="20"/>
-          <w:szCs w:val="20"/>
-          <w:lang w:eastAsia="fr-FR"/>
-          <w14:ligatures w14:val="none"/>
-        </w:rPr>
-        <w:t>import</w:t>
-      </w:r>
-      <w:proofErr w:type="gramEnd"/>
-      <w:r>
-        <w:rPr>
-          <w:rFonts w:ascii="Courier New" w:eastAsia="Times New Roman" w:hAnsi="Courier New" w:cs="Courier New"/>
-          <w:kern w:val="0"/>
-          <w:sz w:val="20"/>
-          <w:szCs w:val="20"/>
-          <w:lang w:eastAsia="fr-FR"/>
-          <w14:ligatures w14:val="none"/>
-        </w:rPr>
-        <w:t xml:space="preserve"> </w:t>
-      </w:r>
-      <w:proofErr w:type="spellStart"/>
-      <w:r>
-        <w:rPr>
-          <w:rFonts w:ascii="Courier New" w:eastAsia="Times New Roman" w:hAnsi="Courier New" w:cs="Courier New"/>
-          <w:kern w:val="0"/>
-          <w:sz w:val="20"/>
-          <w:szCs w:val="20"/>
-          <w:lang w:eastAsia="fr-FR"/>
-          <w14:ligatures w14:val="none"/>
-        </w:rPr>
-        <w:t>javax.persistence.Entity</w:t>
-      </w:r>
-      <w:proofErr w:type="spellEnd"/>
-      <w:r>
-        <w:rPr>
-          <w:rFonts w:ascii="Courier New" w:eastAsia="Times New Roman" w:hAnsi="Courier New" w:cs="Courier New"/>
-          <w:kern w:val="0"/>
-          <w:sz w:val="20"/>
-          <w:szCs w:val="20"/>
-          <w:lang w:eastAsia="fr-FR"/>
-          <w14:ligatures w14:val="none"/>
-        </w:rPr>
-        <w:t>;</w:t>
+      <w:r>
+        <w:rPr>
+          <w:rFonts w:ascii="Courier New" w:eastAsia="Times New Roman" w:hAnsi="Courier New" w:cs="Courier New"/>
+          <w:kern w:val="0"/>
+          <w:sz w:val="20"/>
+          <w:szCs w:val="20"/>
+          <w:lang w:eastAsia="fr-FR"/>
+          <w14:ligatures w14:val="none"/>
+        </w:rPr>
+        <w:t>import javax.persistence.Entity;</w:t>
       </w:r>
     </w:p>
     <w:p>
@@ -551,53 +697,16 @@
           <w14:ligatures w14:val="none"/>
         </w:rPr>
       </w:pPr>
-      <w:proofErr w:type="gramStart"/>
-      <w:r>
-        <w:rPr>
-          <w:rFonts w:ascii="Courier New" w:eastAsia="Times New Roman" w:hAnsi="Courier New" w:cs="Courier New"/>
-          <w:kern w:val="0"/>
-          <w:sz w:val="20"/>
-          <w:szCs w:val="20"/>
-          <w:lang w:eastAsia="fr-FR"/>
-          <w14:ligatures w14:val="none"/>
-        </w:rPr>
-        <w:t>import</w:t>
-      </w:r>
-      <w:proofErr w:type="gramEnd"/>
-      <w:r>
-        <w:rPr>
-          <w:rFonts w:ascii="Courier New" w:eastAsia="Times New Roman" w:hAnsi="Courier New" w:cs="Courier New"/>
-          <w:kern w:val="0"/>
-          <w:sz w:val="20"/>
-          <w:szCs w:val="20"/>
-          <w:lang w:eastAsia="fr-FR"/>
-          <w14:ligatures w14:val="none"/>
-        </w:rPr>
-        <w:t xml:space="preserve"> </w:t>
-      </w:r>
-      <w:proofErr w:type="spellStart"/>
-      <w:r>
-        <w:rPr>
-          <w:rFonts w:ascii="Courier New" w:eastAsia="Times New Roman" w:hAnsi="Courier New" w:cs="Courier New"/>
-          <w:kern w:val="0"/>
-          <w:sz w:val="20"/>
-          <w:szCs w:val="20"/>
-          <w:lang w:eastAsia="fr-FR"/>
-          <w14:ligatures w14:val="none"/>
-        </w:rPr>
-        <w:t>javax.persistence.GeneratedValue</w:t>
-      </w:r>
-      <w:proofErr w:type="spellEnd"/>
-      <w:r>
-        <w:rPr>
-          <w:rFonts w:ascii="Courier New" w:eastAsia="Times New Roman" w:hAnsi="Courier New" w:cs="Courier New"/>
-          <w:kern w:val="0"/>
-          <w:sz w:val="20"/>
-          <w:szCs w:val="20"/>
-          <w:lang w:eastAsia="fr-FR"/>
-          <w14:ligatures w14:val="none"/>
-        </w:rPr>
-        <w:t>;</w:t>
+      <w:r>
+        <w:rPr>
+          <w:rFonts w:ascii="Courier New" w:eastAsia="Times New Roman" w:hAnsi="Courier New" w:cs="Courier New"/>
+          <w:kern w:val="0"/>
+          <w:sz w:val="20"/>
+          <w:szCs w:val="20"/>
+          <w:lang w:eastAsia="fr-FR"/>
+          <w14:ligatures w14:val="none"/>
+        </w:rPr>
+        <w:t>import javax.persistence.GeneratedValue;</w:t>
       </w:r>
     </w:p>
     <w:p>
@@ -635,53 +744,16 @@
           <w14:ligatures w14:val="none"/>
         </w:rPr>
       </w:pPr>
-      <w:proofErr w:type="gramStart"/>
-      <w:r>
-        <w:rPr>
-          <w:rFonts w:ascii="Courier New" w:eastAsia="Times New Roman" w:hAnsi="Courier New" w:cs="Courier New"/>
-          <w:kern w:val="0"/>
-          <w:sz w:val="20"/>
-          <w:szCs w:val="20"/>
-          <w:lang w:eastAsia="fr-FR"/>
-          <w14:ligatures w14:val="none"/>
-        </w:rPr>
-        <w:t>import</w:t>
-      </w:r>
-      <w:proofErr w:type="gramEnd"/>
-      <w:r>
-        <w:rPr>
-          <w:rFonts w:ascii="Courier New" w:eastAsia="Times New Roman" w:hAnsi="Courier New" w:cs="Courier New"/>
-          <w:kern w:val="0"/>
-          <w:sz w:val="20"/>
-          <w:szCs w:val="20"/>
-          <w:lang w:eastAsia="fr-FR"/>
-          <w14:ligatures w14:val="none"/>
-        </w:rPr>
-        <w:t xml:space="preserve"> </w:t>
-      </w:r>
-      <w:proofErr w:type="spellStart"/>
-      <w:r>
-        <w:rPr>
-          <w:rFonts w:ascii="Courier New" w:eastAsia="Times New Roman" w:hAnsi="Courier New" w:cs="Courier New"/>
-          <w:kern w:val="0"/>
-          <w:sz w:val="20"/>
-          <w:szCs w:val="20"/>
-          <w:lang w:eastAsia="fr-FR"/>
-          <w14:ligatures w14:val="none"/>
-        </w:rPr>
-        <w:t>javax.persistence.GenerationType</w:t>
-      </w:r>
-      <w:proofErr w:type="spellEnd"/>
-      <w:r>
-        <w:rPr>
-          <w:rFonts w:ascii="Courier New" w:eastAsia="Times New Roman" w:hAnsi="Courier New" w:cs="Courier New"/>
-          <w:kern w:val="0"/>
-          <w:sz w:val="20"/>
-          <w:szCs w:val="20"/>
-          <w:lang w:eastAsia="fr-FR"/>
-          <w14:ligatures w14:val="none"/>
-        </w:rPr>
-        <w:t>;</w:t>
+      <w:r>
+        <w:rPr>
+          <w:rFonts w:ascii="Courier New" w:eastAsia="Times New Roman" w:hAnsi="Courier New" w:cs="Courier New"/>
+          <w:kern w:val="0"/>
+          <w:sz w:val="20"/>
+          <w:szCs w:val="20"/>
+          <w:lang w:eastAsia="fr-FR"/>
+          <w14:ligatures w14:val="none"/>
+        </w:rPr>
+        <w:t>import javax.persistence.GenerationType;</w:t>
       </w:r>
     </w:p>
     <w:p>
@@ -719,53 +791,16 @@
           <w14:ligatures w14:val="none"/>
         </w:rPr>
       </w:pPr>
-      <w:proofErr w:type="gramStart"/>
-      <w:r>
-        <w:rPr>
-          <w:rFonts w:ascii="Courier New" w:eastAsia="Times New Roman" w:hAnsi="Courier New" w:cs="Courier New"/>
-          <w:kern w:val="0"/>
-          <w:sz w:val="20"/>
-          <w:szCs w:val="20"/>
-          <w:lang w:eastAsia="fr-FR"/>
-          <w14:ligatures w14:val="none"/>
-        </w:rPr>
-        <w:t>import</w:t>
-      </w:r>
-      <w:proofErr w:type="gramEnd"/>
-      <w:r>
-        <w:rPr>
-          <w:rFonts w:ascii="Courier New" w:eastAsia="Times New Roman" w:hAnsi="Courier New" w:cs="Courier New"/>
-          <w:kern w:val="0"/>
-          <w:sz w:val="20"/>
-          <w:szCs w:val="20"/>
-          <w:lang w:eastAsia="fr-FR"/>
-          <w14:ligatures w14:val="none"/>
-        </w:rPr>
-        <w:t xml:space="preserve"> </w:t>
-      </w:r>
-      <w:proofErr w:type="spellStart"/>
-      <w:r>
-        <w:rPr>
-          <w:rFonts w:ascii="Courier New" w:eastAsia="Times New Roman" w:hAnsi="Courier New" w:cs="Courier New"/>
-          <w:kern w:val="0"/>
-          <w:sz w:val="20"/>
-          <w:szCs w:val="20"/>
-          <w:lang w:eastAsia="fr-FR"/>
-          <w14:ligatures w14:val="none"/>
-        </w:rPr>
-        <w:t>javax.persistence.Id</w:t>
-      </w:r>
-      <w:proofErr w:type="spellEnd"/>
-      <w:r>
-        <w:rPr>
-          <w:rFonts w:ascii="Courier New" w:eastAsia="Times New Roman" w:hAnsi="Courier New" w:cs="Courier New"/>
-          <w:kern w:val="0"/>
-          <w:sz w:val="20"/>
-          <w:szCs w:val="20"/>
-          <w:lang w:eastAsia="fr-FR"/>
-          <w14:ligatures w14:val="none"/>
-        </w:rPr>
-        <w:t>;</w:t>
+      <w:r>
+        <w:rPr>
+          <w:rFonts w:ascii="Courier New" w:eastAsia="Times New Roman" w:hAnsi="Courier New" w:cs="Courier New"/>
+          <w:kern w:val="0"/>
+          <w:sz w:val="20"/>
+          <w:szCs w:val="20"/>
+          <w:lang w:eastAsia="fr-FR"/>
+          <w14:ligatures w14:val="none"/>
+        </w:rPr>
+        <w:t>import javax.persistence.Id;</w:t>
       </w:r>
     </w:p>
     <w:p>
@@ -886,53 +921,16 @@
           <w14:ligatures w14:val="none"/>
         </w:rPr>
       </w:pPr>
-      <w:proofErr w:type="gramStart"/>
-      <w:r>
-        <w:rPr>
-          <w:rFonts w:ascii="Courier New" w:eastAsia="Times New Roman" w:hAnsi="Courier New" w:cs="Courier New"/>
-          <w:kern w:val="0"/>
-          <w:sz w:val="20"/>
-          <w:szCs w:val="20"/>
-          <w:lang w:eastAsia="fr-FR"/>
-          <w14:ligatures w14:val="none"/>
-        </w:rPr>
-        <w:t>public</w:t>
-      </w:r>
-      <w:proofErr w:type="gramEnd"/>
-      <w:r>
-        <w:rPr>
-          <w:rFonts w:ascii="Courier New" w:eastAsia="Times New Roman" w:hAnsi="Courier New" w:cs="Courier New"/>
-          <w:kern w:val="0"/>
-          <w:sz w:val="20"/>
-          <w:szCs w:val="20"/>
-          <w:lang w:eastAsia="fr-FR"/>
-          <w14:ligatures w14:val="none"/>
-        </w:rPr>
-        <w:t xml:space="preserve"> class </w:t>
-      </w:r>
-      <w:proofErr w:type="spellStart"/>
-      <w:r>
-        <w:rPr>
-          <w:rFonts w:ascii="Courier New" w:eastAsia="Times New Roman" w:hAnsi="Courier New" w:cs="Courier New"/>
-          <w:kern w:val="0"/>
-          <w:sz w:val="20"/>
-          <w:szCs w:val="20"/>
-          <w:lang w:eastAsia="fr-FR"/>
-          <w14:ligatures w14:val="none"/>
-        </w:rPr>
-        <w:t>Hotel</w:t>
-      </w:r>
-      <w:proofErr w:type="spellEnd"/>
-      <w:r>
-        <w:rPr>
-          <w:rFonts w:ascii="Courier New" w:eastAsia="Times New Roman" w:hAnsi="Courier New" w:cs="Courier New"/>
-          <w:kern w:val="0"/>
-          <w:sz w:val="20"/>
-          <w:szCs w:val="20"/>
-          <w:lang w:eastAsia="fr-FR"/>
-          <w14:ligatures w14:val="none"/>
-        </w:rPr>
-        <w:t xml:space="preserve"> {</w:t>
+      <w:r>
+        <w:rPr>
+          <w:rFonts w:ascii="Courier New" w:eastAsia="Times New Roman" w:hAnsi="Courier New" w:cs="Courier New"/>
+          <w:kern w:val="0"/>
+          <w:sz w:val="20"/>
+          <w:szCs w:val="20"/>
+          <w:lang w:eastAsia="fr-FR"/>
+          <w14:ligatures w14:val="none"/>
+        </w:rPr>
+        <w:t>public class Hotel {</w:t>
       </w:r>
     </w:p>
     <w:p>
@@ -1026,55 +1024,7 @@
           <w:lang w:eastAsia="fr-FR"/>
           <w14:ligatures w14:val="none"/>
         </w:rPr>
-        <w:t xml:space="preserve">    @</w:t>
-      </w:r>
-      <w:proofErr w:type="gramStart"/>
-      <w:r>
-        <w:rPr>
-          <w:rFonts w:ascii="Courier New" w:eastAsia="Times New Roman" w:hAnsi="Courier New" w:cs="Courier New"/>
-          <w:kern w:val="0"/>
-          <w:sz w:val="20"/>
-          <w:szCs w:val="20"/>
-          <w:lang w:eastAsia="fr-FR"/>
-          <w14:ligatures w14:val="none"/>
-        </w:rPr>
-        <w:t>GeneratedValue(</w:t>
-      </w:r>
-      <w:proofErr w:type="gramEnd"/>
-      <w:r>
-        <w:rPr>
-          <w:rFonts w:ascii="Courier New" w:eastAsia="Times New Roman" w:hAnsi="Courier New" w:cs="Courier New"/>
-          <w:kern w:val="0"/>
-          <w:sz w:val="20"/>
-          <w:szCs w:val="20"/>
-          <w:lang w:eastAsia="fr-FR"/>
-          <w14:ligatures w14:val="none"/>
-        </w:rPr>
-        <w:t xml:space="preserve">strategy = </w:t>
-      </w:r>
-      <w:proofErr w:type="spellStart"/>
-      <w:r>
-        <w:rPr>
-          <w:rFonts w:ascii="Courier New" w:eastAsia="Times New Roman" w:hAnsi="Courier New" w:cs="Courier New"/>
-          <w:kern w:val="0"/>
-          <w:sz w:val="20"/>
-          <w:szCs w:val="20"/>
-          <w:lang w:eastAsia="fr-FR"/>
-          <w14:ligatures w14:val="none"/>
-        </w:rPr>
-        <w:t>GenerationType.IDENTITY</w:t>
-      </w:r>
-      <w:proofErr w:type="spellEnd"/>
-      <w:r>
-        <w:rPr>
-          <w:rFonts w:ascii="Courier New" w:eastAsia="Times New Roman" w:hAnsi="Courier New" w:cs="Courier New"/>
-          <w:kern w:val="0"/>
-          <w:sz w:val="20"/>
-          <w:szCs w:val="20"/>
-          <w:lang w:eastAsia="fr-FR"/>
-          <w14:ligatures w14:val="none"/>
-        </w:rPr>
-        <w:t>)</w:t>
+        <w:t xml:space="preserve">    @GeneratedValue(strategy = GenerationType.IDENTITY)</w:t>
       </w:r>
     </w:p>
     <w:p>
@@ -1121,33 +1071,7 @@
           <w:lang w:eastAsia="fr-FR"/>
           <w14:ligatures w14:val="none"/>
         </w:rPr>
-        <w:t xml:space="preserve">    </w:t>
-      </w:r>
-      <w:proofErr w:type="spellStart"/>
-      <w:proofErr w:type="gramStart"/>
-      <w:r>
-        <w:rPr>
-          <w:rFonts w:ascii="Courier New" w:eastAsia="Times New Roman" w:hAnsi="Courier New" w:cs="Courier New"/>
-          <w:kern w:val="0"/>
-          <w:sz w:val="20"/>
-          <w:szCs w:val="20"/>
-          <w:lang w:eastAsia="fr-FR"/>
-          <w14:ligatures w14:val="none"/>
-        </w:rPr>
-        <w:t>private</w:t>
-      </w:r>
-      <w:proofErr w:type="spellEnd"/>
-      <w:proofErr w:type="gramEnd"/>
-      <w:r>
-        <w:rPr>
-          <w:rFonts w:ascii="Courier New" w:eastAsia="Times New Roman" w:hAnsi="Courier New" w:cs="Courier New"/>
-          <w:kern w:val="0"/>
-          <w:sz w:val="20"/>
-          <w:szCs w:val="20"/>
-          <w:lang w:eastAsia="fr-FR"/>
-          <w14:ligatures w14:val="none"/>
-        </w:rPr>
-        <w:t xml:space="preserve"> Long id;</w:t>
+        <w:t xml:space="preserve">    private Long id;</w:t>
       </w:r>
     </w:p>
     <w:p>
@@ -1194,57 +1118,7 @@
           <w:lang w:eastAsia="fr-FR"/>
           <w14:ligatures w14:val="none"/>
         </w:rPr>
-        <w:t xml:space="preserve">    </w:t>
-      </w:r>
-      <w:proofErr w:type="spellStart"/>
-      <w:proofErr w:type="gramStart"/>
-      <w:r>
-        <w:rPr>
-          <w:rFonts w:ascii="Courier New" w:eastAsia="Times New Roman" w:hAnsi="Courier New" w:cs="Courier New"/>
-          <w:kern w:val="0"/>
-          <w:sz w:val="20"/>
-          <w:szCs w:val="20"/>
-          <w:lang w:eastAsia="fr-FR"/>
-          <w14:ligatures w14:val="none"/>
-        </w:rPr>
-        <w:t>private</w:t>
-      </w:r>
-      <w:proofErr w:type="spellEnd"/>
-      <w:proofErr w:type="gramEnd"/>
-      <w:r>
-        <w:rPr>
-          <w:rFonts w:ascii="Courier New" w:eastAsia="Times New Roman" w:hAnsi="Courier New" w:cs="Courier New"/>
-          <w:kern w:val="0"/>
-          <w:sz w:val="20"/>
-          <w:szCs w:val="20"/>
-          <w:lang w:eastAsia="fr-FR"/>
-          <w14:ligatures w14:val="none"/>
-        </w:rPr>
-        <w:t xml:space="preserve"> String </w:t>
-      </w:r>
-      <w:proofErr w:type="spellStart"/>
-      <w:r>
-        <w:rPr>
-          <w:rFonts w:ascii="Courier New" w:eastAsia="Times New Roman" w:hAnsi="Courier New" w:cs="Courier New"/>
-          <w:kern w:val="0"/>
-          <w:sz w:val="20"/>
-          <w:szCs w:val="20"/>
-          <w:lang w:eastAsia="fr-FR"/>
-          <w14:ligatures w14:val="none"/>
-        </w:rPr>
-        <w:t>name</w:t>
-      </w:r>
-      <w:proofErr w:type="spellEnd"/>
-      <w:r>
-        <w:rPr>
-          <w:rFonts w:ascii="Courier New" w:eastAsia="Times New Roman" w:hAnsi="Courier New" w:cs="Courier New"/>
-          <w:kern w:val="0"/>
-          <w:sz w:val="20"/>
-          <w:szCs w:val="20"/>
-          <w:lang w:eastAsia="fr-FR"/>
-          <w14:ligatures w14:val="none"/>
-        </w:rPr>
-        <w:t>;</w:t>
+        <w:t xml:space="preserve">    private String name;</w:t>
       </w:r>
     </w:p>
     <w:p>
@@ -1291,33 +1165,7 @@
           <w:lang w:eastAsia="fr-FR"/>
           <w14:ligatures w14:val="none"/>
         </w:rPr>
-        <w:t xml:space="preserve">    </w:t>
-      </w:r>
-      <w:proofErr w:type="spellStart"/>
-      <w:proofErr w:type="gramStart"/>
-      <w:r>
-        <w:rPr>
-          <w:rFonts w:ascii="Courier New" w:eastAsia="Times New Roman" w:hAnsi="Courier New" w:cs="Courier New"/>
-          <w:kern w:val="0"/>
-          <w:sz w:val="20"/>
-          <w:szCs w:val="20"/>
-          <w:lang w:eastAsia="fr-FR"/>
-          <w14:ligatures w14:val="none"/>
-        </w:rPr>
-        <w:t>private</w:t>
-      </w:r>
-      <w:proofErr w:type="spellEnd"/>
-      <w:proofErr w:type="gramEnd"/>
-      <w:r>
-        <w:rPr>
-          <w:rFonts w:ascii="Courier New" w:eastAsia="Times New Roman" w:hAnsi="Courier New" w:cs="Courier New"/>
-          <w:kern w:val="0"/>
-          <w:sz w:val="20"/>
-          <w:szCs w:val="20"/>
-          <w:lang w:eastAsia="fr-FR"/>
-          <w14:ligatures w14:val="none"/>
-        </w:rPr>
-        <w:t xml:space="preserve"> String city;</w:t>
+        <w:t xml:space="preserve">    private String city;</w:t>
       </w:r>
     </w:p>
     <w:p>
@@ -1364,57 +1212,7 @@
           <w:lang w:eastAsia="fr-FR"/>
           <w14:ligatures w14:val="none"/>
         </w:rPr>
-        <w:t xml:space="preserve">    </w:t>
-      </w:r>
-      <w:proofErr w:type="spellStart"/>
-      <w:proofErr w:type="gramStart"/>
-      <w:r>
-        <w:rPr>
-          <w:rFonts w:ascii="Courier New" w:eastAsia="Times New Roman" w:hAnsi="Courier New" w:cs="Courier New"/>
-          <w:kern w:val="0"/>
-          <w:sz w:val="20"/>
-          <w:szCs w:val="20"/>
-          <w:lang w:eastAsia="fr-FR"/>
-          <w14:ligatures w14:val="none"/>
-        </w:rPr>
-        <w:t>private</w:t>
-      </w:r>
-      <w:proofErr w:type="spellEnd"/>
-      <w:proofErr w:type="gramEnd"/>
-      <w:r>
-        <w:rPr>
-          <w:rFonts w:ascii="Courier New" w:eastAsia="Times New Roman" w:hAnsi="Courier New" w:cs="Courier New"/>
-          <w:kern w:val="0"/>
-          <w:sz w:val="20"/>
-          <w:szCs w:val="20"/>
-          <w:lang w:eastAsia="fr-FR"/>
-          <w14:ligatures w14:val="none"/>
-        </w:rPr>
-        <w:t xml:space="preserve"> </w:t>
-      </w:r>
-      <w:proofErr w:type="spellStart"/>
-      <w:r>
-        <w:rPr>
-          <w:rFonts w:ascii="Courier New" w:eastAsia="Times New Roman" w:hAnsi="Courier New" w:cs="Courier New"/>
-          <w:kern w:val="0"/>
-          <w:sz w:val="20"/>
-          <w:szCs w:val="20"/>
-          <w:lang w:eastAsia="fr-FR"/>
-          <w14:ligatures w14:val="none"/>
-        </w:rPr>
-        <w:t>int</w:t>
-      </w:r>
-      <w:proofErr w:type="spellEnd"/>
-      <w:r>
-        <w:rPr>
-          <w:rFonts w:ascii="Courier New" w:eastAsia="Times New Roman" w:hAnsi="Courier New" w:cs="Courier New"/>
-          <w:kern w:val="0"/>
-          <w:sz w:val="20"/>
-          <w:szCs w:val="20"/>
-          <w:lang w:eastAsia="fr-FR"/>
-          <w14:ligatures w14:val="none"/>
-        </w:rPr>
-        <w:t xml:space="preserve"> stars;</w:t>
+        <w:t xml:space="preserve">    private int stars;</w:t>
       </w:r>
     </w:p>
     <w:p>
@@ -1650,7 +1448,6 @@
         </w:rPr>
         <w:t xml:space="preserve">Créez une interface </w:t>
       </w:r>
-      <w:proofErr w:type="spellStart"/>
       <w:r>
         <w:rPr>
           <w:rFonts w:ascii="Courier New" w:eastAsia="Times New Roman" w:hAnsi="Courier New" w:cs="Courier New"/>
@@ -1662,7 +1459,6 @@
         </w:rPr>
         <w:t>HotelRepository</w:t>
       </w:r>
-      <w:proofErr w:type="spellEnd"/>
       <w:r>
         <w:rPr>
           <w:rFonts w:ascii="Times New Roman" w:eastAsia="Times New Roman" w:hAnsi="Times New Roman" w:cs="Times New Roman"/>
@@ -1674,53 +1470,16 @@
         </w:rPr>
         <w:t xml:space="preserve"> qui étend </w:t>
       </w:r>
-      <w:proofErr w:type="spellStart"/>
-      <w:r>
-        <w:rPr>
-          <w:rFonts w:ascii="Courier New" w:eastAsia="Times New Roman" w:hAnsi="Courier New" w:cs="Courier New"/>
-          <w:kern w:val="0"/>
-          <w:sz w:val="20"/>
-          <w:szCs w:val="20"/>
-          <w:lang w:eastAsia="fr-FR"/>
-          <w14:ligatures w14:val="none"/>
-        </w:rPr>
-        <w:t>JpaRepository</w:t>
-      </w:r>
-      <w:proofErr w:type="spellEnd"/>
-      <w:r>
-        <w:rPr>
-          <w:rFonts w:ascii="Courier New" w:eastAsia="Times New Roman" w:hAnsi="Courier New" w:cs="Courier New"/>
-          <w:kern w:val="0"/>
-          <w:sz w:val="20"/>
-          <w:szCs w:val="20"/>
-          <w:lang w:eastAsia="fr-FR"/>
-          <w14:ligatures w14:val="none"/>
-        </w:rPr>
-        <w:t>&lt;</w:t>
-      </w:r>
-      <w:proofErr w:type="spellStart"/>
-      <w:r>
-        <w:rPr>
-          <w:rFonts w:ascii="Courier New" w:eastAsia="Times New Roman" w:hAnsi="Courier New" w:cs="Courier New"/>
-          <w:kern w:val="0"/>
-          <w:sz w:val="20"/>
-          <w:szCs w:val="20"/>
-          <w:lang w:eastAsia="fr-FR"/>
-          <w14:ligatures w14:val="none"/>
-        </w:rPr>
-        <w:t>Hotel</w:t>
-      </w:r>
-      <w:proofErr w:type="spellEnd"/>
-      <w:r>
-        <w:rPr>
-          <w:rFonts w:ascii="Courier New" w:eastAsia="Times New Roman" w:hAnsi="Courier New" w:cs="Courier New"/>
-          <w:kern w:val="0"/>
-          <w:sz w:val="20"/>
-          <w:szCs w:val="20"/>
-          <w:lang w:eastAsia="fr-FR"/>
-          <w14:ligatures w14:val="none"/>
-        </w:rPr>
-        <w:t>, Long&gt;</w:t>
+      <w:r>
+        <w:rPr>
+          <w:rFonts w:ascii="Courier New" w:eastAsia="Times New Roman" w:hAnsi="Courier New" w:cs="Courier New"/>
+          <w:kern w:val="0"/>
+          <w:sz w:val="20"/>
+          <w:szCs w:val="20"/>
+          <w:lang w:eastAsia="fr-FR"/>
+          <w14:ligatures w14:val="none"/>
+        </w:rPr>
+        <w:t>JpaRepository&lt;Hotel, Long&gt;</w:t>
       </w:r>
       <w:r>
         <w:rPr>
@@ -1765,7 +1524,6 @@
           <w14:ligatures w14:val="none"/>
         </w:rPr>
       </w:pPr>
-      <w:proofErr w:type="gramStart"/>
       <w:r>
         <w:rPr>
           <w:rFonts w:ascii="Courier New" w:eastAsia="Times New Roman" w:hAnsi="Courier New" w:cs="Courier New"/>
@@ -1777,7 +1535,6 @@
         </w:rPr>
         <w:t>java</w:t>
       </w:r>
-      <w:proofErr w:type="gramEnd"/>
     </w:p>
     <w:p>
       <w:pPr>
@@ -2117,7 +1874,6 @@
         </w:rPr>
         <w:t xml:space="preserve">Créez une classe </w:t>
       </w:r>
-      <w:proofErr w:type="spellStart"/>
       <w:r>
         <w:rPr>
           <w:rFonts w:ascii="Courier New" w:eastAsia="Times New Roman" w:hAnsi="Courier New" w:cs="Courier New"/>
@@ -2129,7 +1885,6 @@
         </w:rPr>
         <w:t>HotelService</w:t>
       </w:r>
-      <w:proofErr w:type="spellEnd"/>
       <w:r>
         <w:rPr>
           <w:rFonts w:ascii="Times New Roman" w:eastAsia="Times New Roman" w:hAnsi="Times New Roman" w:cs="Times New Roman"/>
@@ -2173,7 +1928,6 @@
           <w14:ligatures w14:val="none"/>
         </w:rPr>
       </w:pPr>
-      <w:proofErr w:type="gramStart"/>
       <w:r>
         <w:rPr>
           <w:rFonts w:ascii="Courier New" w:eastAsia="Times New Roman" w:hAnsi="Courier New" w:cs="Courier New"/>
@@ -2185,7 +1939,6 @@
         </w:rPr>
         <w:t>java</w:t>
       </w:r>
-      <w:proofErr w:type="gramEnd"/>
     </w:p>
     <w:p>
       <w:pPr>
@@ -2278,7 +2031,6 @@
           <w:lang w:val="en-GB" w:eastAsia="fr-FR"/>
           <w14:ligatures w14:val="none"/>
         </w:rPr>
-        <w:lastRenderedPageBreak/>
         <w:t>import org.springframework.stereotype.Service;</w:t>
       </w:r>
     </w:p>
@@ -2400,53 +2152,16 @@
           <w14:ligatures w14:val="none"/>
         </w:rPr>
       </w:pPr>
-      <w:proofErr w:type="gramStart"/>
-      <w:r>
-        <w:rPr>
-          <w:rFonts w:ascii="Courier New" w:eastAsia="Times New Roman" w:hAnsi="Courier New" w:cs="Courier New"/>
-          <w:kern w:val="0"/>
-          <w:sz w:val="20"/>
-          <w:szCs w:val="20"/>
-          <w:lang w:eastAsia="fr-FR"/>
-          <w14:ligatures w14:val="none"/>
-        </w:rPr>
-        <w:t>public</w:t>
-      </w:r>
-      <w:proofErr w:type="gramEnd"/>
-      <w:r>
-        <w:rPr>
-          <w:rFonts w:ascii="Courier New" w:eastAsia="Times New Roman" w:hAnsi="Courier New" w:cs="Courier New"/>
-          <w:kern w:val="0"/>
-          <w:sz w:val="20"/>
-          <w:szCs w:val="20"/>
-          <w:lang w:eastAsia="fr-FR"/>
-          <w14:ligatures w14:val="none"/>
-        </w:rPr>
-        <w:t xml:space="preserve"> class </w:t>
-      </w:r>
-      <w:proofErr w:type="spellStart"/>
-      <w:r>
-        <w:rPr>
-          <w:rFonts w:ascii="Courier New" w:eastAsia="Times New Roman" w:hAnsi="Courier New" w:cs="Courier New"/>
-          <w:kern w:val="0"/>
-          <w:sz w:val="20"/>
-          <w:szCs w:val="20"/>
-          <w:lang w:eastAsia="fr-FR"/>
-          <w14:ligatures w14:val="none"/>
-        </w:rPr>
-        <w:t>HotelService</w:t>
-      </w:r>
-      <w:proofErr w:type="spellEnd"/>
-      <w:r>
-        <w:rPr>
-          <w:rFonts w:ascii="Courier New" w:eastAsia="Times New Roman" w:hAnsi="Courier New" w:cs="Courier New"/>
-          <w:kern w:val="0"/>
-          <w:sz w:val="20"/>
-          <w:szCs w:val="20"/>
-          <w:lang w:eastAsia="fr-FR"/>
-          <w14:ligatures w14:val="none"/>
-        </w:rPr>
-        <w:t xml:space="preserve"> {</w:t>
+      <w:r>
+        <w:rPr>
+          <w:rFonts w:ascii="Courier New" w:eastAsia="Times New Roman" w:hAnsi="Courier New" w:cs="Courier New"/>
+          <w:kern w:val="0"/>
+          <w:sz w:val="20"/>
+          <w:szCs w:val="20"/>
+          <w:lang w:eastAsia="fr-FR"/>
+          <w14:ligatures w14:val="none"/>
+        </w:rPr>
+        <w:t>public class HotelService {</w:t>
       </w:r>
     </w:p>
     <w:p>
@@ -2576,81 +2291,7 @@
           <w:lang w:eastAsia="fr-FR"/>
           <w14:ligatures w14:val="none"/>
         </w:rPr>
-        <w:t xml:space="preserve">    </w:t>
-      </w:r>
-      <w:proofErr w:type="spellStart"/>
-      <w:proofErr w:type="gramStart"/>
-      <w:r>
-        <w:rPr>
-          <w:rFonts w:ascii="Courier New" w:eastAsia="Times New Roman" w:hAnsi="Courier New" w:cs="Courier New"/>
-          <w:kern w:val="0"/>
-          <w:sz w:val="20"/>
-          <w:szCs w:val="20"/>
-          <w:lang w:eastAsia="fr-FR"/>
-          <w14:ligatures w14:val="none"/>
-        </w:rPr>
-        <w:t>private</w:t>
-      </w:r>
-      <w:proofErr w:type="spellEnd"/>
-      <w:proofErr w:type="gramEnd"/>
-      <w:r>
-        <w:rPr>
-          <w:rFonts w:ascii="Courier New" w:eastAsia="Times New Roman" w:hAnsi="Courier New" w:cs="Courier New"/>
-          <w:kern w:val="0"/>
-          <w:sz w:val="20"/>
-          <w:szCs w:val="20"/>
-          <w:lang w:eastAsia="fr-FR"/>
-          <w14:ligatures w14:val="none"/>
-        </w:rPr>
-        <w:t xml:space="preserve"> </w:t>
-      </w:r>
-      <w:proofErr w:type="spellStart"/>
-      <w:r>
-        <w:rPr>
-          <w:rFonts w:ascii="Courier New" w:eastAsia="Times New Roman" w:hAnsi="Courier New" w:cs="Courier New"/>
-          <w:kern w:val="0"/>
-          <w:sz w:val="20"/>
-          <w:szCs w:val="20"/>
-          <w:lang w:eastAsia="fr-FR"/>
-          <w14:ligatures w14:val="none"/>
-        </w:rPr>
-        <w:t>HotelRepository</w:t>
-      </w:r>
-      <w:proofErr w:type="spellEnd"/>
-      <w:r>
-        <w:rPr>
-          <w:rFonts w:ascii="Courier New" w:eastAsia="Times New Roman" w:hAnsi="Courier New" w:cs="Courier New"/>
-          <w:kern w:val="0"/>
-          <w:sz w:val="20"/>
-          <w:szCs w:val="20"/>
-          <w:lang w:eastAsia="fr-FR"/>
-          <w14:ligatures w14:val="none"/>
-        </w:rPr>
-        <w:t xml:space="preserve"> </w:t>
-      </w:r>
-      <w:proofErr w:type="spellStart"/>
-      <w:r>
-        <w:rPr>
-          <w:rFonts w:ascii="Courier New" w:eastAsia="Times New Roman" w:hAnsi="Courier New" w:cs="Courier New"/>
-          <w:kern w:val="0"/>
-          <w:sz w:val="20"/>
-          <w:szCs w:val="20"/>
-          <w:lang w:eastAsia="fr-FR"/>
-          <w14:ligatures w14:val="none"/>
-        </w:rPr>
-        <w:t>hotelRepository</w:t>
-      </w:r>
-      <w:proofErr w:type="spellEnd"/>
-      <w:r>
-        <w:rPr>
-          <w:rFonts w:ascii="Courier New" w:eastAsia="Times New Roman" w:hAnsi="Courier New" w:cs="Courier New"/>
-          <w:kern w:val="0"/>
-          <w:sz w:val="20"/>
-          <w:szCs w:val="20"/>
-          <w:lang w:eastAsia="fr-FR"/>
-          <w14:ligatures w14:val="none"/>
-        </w:rPr>
-        <w:t>;</w:t>
+        <w:t xml:space="preserve">    private HotelRepository hotelRepository;</w:t>
       </w:r>
     </w:p>
     <w:p>
@@ -2886,7 +2527,6 @@
         </w:rPr>
         <w:t xml:space="preserve">Créez une classe </w:t>
       </w:r>
-      <w:proofErr w:type="spellStart"/>
       <w:r>
         <w:rPr>
           <w:rFonts w:ascii="Courier New" w:eastAsia="Times New Roman" w:hAnsi="Courier New" w:cs="Courier New"/>
@@ -2898,7 +2538,6 @@
         </w:rPr>
         <w:t>HotelController</w:t>
       </w:r>
-      <w:proofErr w:type="spellEnd"/>
       <w:r>
         <w:rPr>
           <w:rFonts w:ascii="Times New Roman" w:eastAsia="Times New Roman" w:hAnsi="Times New Roman" w:cs="Times New Roman"/>
@@ -2942,7 +2581,6 @@
           <w14:ligatures w14:val="none"/>
         </w:rPr>
       </w:pPr>
-      <w:proofErr w:type="gramStart"/>
       <w:r>
         <w:rPr>
           <w:rFonts w:ascii="Courier New" w:eastAsia="Times New Roman" w:hAnsi="Courier New" w:cs="Courier New"/>
@@ -2954,7 +2592,6 @@
         </w:rPr>
         <w:t>java</w:t>
       </w:r>
-      <w:proofErr w:type="gramEnd"/>
     </w:p>
     <w:p>
       <w:pPr>
@@ -3215,53 +2852,16 @@
           <w14:ligatures w14:val="none"/>
         </w:rPr>
       </w:pPr>
-      <w:proofErr w:type="gramStart"/>
-      <w:r>
-        <w:rPr>
-          <w:rFonts w:ascii="Courier New" w:eastAsia="Times New Roman" w:hAnsi="Courier New" w:cs="Courier New"/>
-          <w:kern w:val="0"/>
-          <w:sz w:val="20"/>
-          <w:szCs w:val="20"/>
-          <w:lang w:eastAsia="fr-FR"/>
-          <w14:ligatures w14:val="none"/>
-        </w:rPr>
-        <w:t>public</w:t>
-      </w:r>
-      <w:proofErr w:type="gramEnd"/>
-      <w:r>
-        <w:rPr>
-          <w:rFonts w:ascii="Courier New" w:eastAsia="Times New Roman" w:hAnsi="Courier New" w:cs="Courier New"/>
-          <w:kern w:val="0"/>
-          <w:sz w:val="20"/>
-          <w:szCs w:val="20"/>
-          <w:lang w:eastAsia="fr-FR"/>
-          <w14:ligatures w14:val="none"/>
-        </w:rPr>
-        <w:t xml:space="preserve"> class </w:t>
-      </w:r>
-      <w:proofErr w:type="spellStart"/>
-      <w:r>
-        <w:rPr>
-          <w:rFonts w:ascii="Courier New" w:eastAsia="Times New Roman" w:hAnsi="Courier New" w:cs="Courier New"/>
-          <w:kern w:val="0"/>
-          <w:sz w:val="20"/>
-          <w:szCs w:val="20"/>
-          <w:lang w:eastAsia="fr-FR"/>
-          <w14:ligatures w14:val="none"/>
-        </w:rPr>
-        <w:t>HotelController</w:t>
-      </w:r>
-      <w:proofErr w:type="spellEnd"/>
-      <w:r>
-        <w:rPr>
-          <w:rFonts w:ascii="Courier New" w:eastAsia="Times New Roman" w:hAnsi="Courier New" w:cs="Courier New"/>
-          <w:kern w:val="0"/>
-          <w:sz w:val="20"/>
-          <w:szCs w:val="20"/>
-          <w:lang w:eastAsia="fr-FR"/>
-          <w14:ligatures w14:val="none"/>
-        </w:rPr>
-        <w:t xml:space="preserve"> {</w:t>
+      <w:r>
+        <w:rPr>
+          <w:rFonts w:ascii="Courier New" w:eastAsia="Times New Roman" w:hAnsi="Courier New" w:cs="Courier New"/>
+          <w:kern w:val="0"/>
+          <w:sz w:val="20"/>
+          <w:szCs w:val="20"/>
+          <w:lang w:eastAsia="fr-FR"/>
+          <w14:ligatures w14:val="none"/>
+        </w:rPr>
+        <w:t>public class HotelController {</w:t>
       </w:r>
     </w:p>
     <w:p>
@@ -3391,81 +2991,7 @@
           <w:lang w:eastAsia="fr-FR"/>
           <w14:ligatures w14:val="none"/>
         </w:rPr>
-        <w:t xml:space="preserve">    </w:t>
-      </w:r>
-      <w:proofErr w:type="spellStart"/>
-      <w:proofErr w:type="gramStart"/>
-      <w:r>
-        <w:rPr>
-          <w:rFonts w:ascii="Courier New" w:eastAsia="Times New Roman" w:hAnsi="Courier New" w:cs="Courier New"/>
-          <w:kern w:val="0"/>
-          <w:sz w:val="20"/>
-          <w:szCs w:val="20"/>
-          <w:lang w:eastAsia="fr-FR"/>
-          <w14:ligatures w14:val="none"/>
-        </w:rPr>
-        <w:t>private</w:t>
-      </w:r>
-      <w:proofErr w:type="spellEnd"/>
-      <w:proofErr w:type="gramEnd"/>
-      <w:r>
-        <w:rPr>
-          <w:rFonts w:ascii="Courier New" w:eastAsia="Times New Roman" w:hAnsi="Courier New" w:cs="Courier New"/>
-          <w:kern w:val="0"/>
-          <w:sz w:val="20"/>
-          <w:szCs w:val="20"/>
-          <w:lang w:eastAsia="fr-FR"/>
-          <w14:ligatures w14:val="none"/>
-        </w:rPr>
-        <w:t xml:space="preserve"> </w:t>
-      </w:r>
-      <w:proofErr w:type="spellStart"/>
-      <w:r>
-        <w:rPr>
-          <w:rFonts w:ascii="Courier New" w:eastAsia="Times New Roman" w:hAnsi="Courier New" w:cs="Courier New"/>
-          <w:kern w:val="0"/>
-          <w:sz w:val="20"/>
-          <w:szCs w:val="20"/>
-          <w:lang w:eastAsia="fr-FR"/>
-          <w14:ligatures w14:val="none"/>
-        </w:rPr>
-        <w:t>HotelService</w:t>
-      </w:r>
-      <w:proofErr w:type="spellEnd"/>
-      <w:r>
-        <w:rPr>
-          <w:rFonts w:ascii="Courier New" w:eastAsia="Times New Roman" w:hAnsi="Courier New" w:cs="Courier New"/>
-          <w:kern w:val="0"/>
-          <w:sz w:val="20"/>
-          <w:szCs w:val="20"/>
-          <w:lang w:eastAsia="fr-FR"/>
-          <w14:ligatures w14:val="none"/>
-        </w:rPr>
-        <w:t xml:space="preserve"> </w:t>
-      </w:r>
-      <w:proofErr w:type="spellStart"/>
-      <w:r>
-        <w:rPr>
-          <w:rFonts w:ascii="Courier New" w:eastAsia="Times New Roman" w:hAnsi="Courier New" w:cs="Courier New"/>
-          <w:kern w:val="0"/>
-          <w:sz w:val="20"/>
-          <w:szCs w:val="20"/>
-          <w:lang w:eastAsia="fr-FR"/>
-          <w14:ligatures w14:val="none"/>
-        </w:rPr>
-        <w:t>hotelService</w:t>
-      </w:r>
-      <w:proofErr w:type="spellEnd"/>
-      <w:r>
-        <w:rPr>
-          <w:rFonts w:ascii="Courier New" w:eastAsia="Times New Roman" w:hAnsi="Courier New" w:cs="Courier New"/>
-          <w:kern w:val="0"/>
-          <w:sz w:val="20"/>
-          <w:szCs w:val="20"/>
-          <w:lang w:eastAsia="fr-FR"/>
-          <w14:ligatures w14:val="none"/>
-        </w:rPr>
-        <w:t>;</w:t>
+        <w:t xml:space="preserve">    private HotelService hotelService;</w:t>
       </w:r>
     </w:p>
     <w:p>
@@ -3595,6 +3121,7 @@
           <w:lang w:eastAsia="fr-FR"/>
           <w14:ligatures w14:val="none"/>
         </w:rPr>
+        <w:lastRenderedPageBreak/>
         <w:t>}</w:t>
       </w:r>
     </w:p>
@@ -3701,7 +3228,6 @@
         </w:rPr>
         <w:t xml:space="preserve">Dans </w:t>
       </w:r>
-      <w:proofErr w:type="spellStart"/>
       <w:r>
         <w:rPr>
           <w:rFonts w:ascii="Courier New" w:eastAsia="Times New Roman" w:hAnsi="Courier New" w:cs="Courier New"/>
@@ -3713,7 +3239,6 @@
         </w:rPr>
         <w:t>HotelService</w:t>
       </w:r>
-      <w:proofErr w:type="spellEnd"/>
       <w:r>
         <w:rPr>
           <w:rFonts w:ascii="Times New Roman" w:eastAsia="Times New Roman" w:hAnsi="Times New Roman" w:cs="Times New Roman"/>
@@ -3725,7 +3250,6 @@
         </w:rPr>
         <w:t xml:space="preserve">, utilisez les méthodes de </w:t>
       </w:r>
-      <w:proofErr w:type="spellStart"/>
       <w:r>
         <w:rPr>
           <w:rFonts w:ascii="Courier New" w:eastAsia="Times New Roman" w:hAnsi="Courier New" w:cs="Courier New"/>
@@ -3737,7 +3261,6 @@
         </w:rPr>
         <w:t>HotelRepository</w:t>
       </w:r>
-      <w:proofErr w:type="spellEnd"/>
       <w:r>
         <w:rPr>
           <w:rFonts w:ascii="Times New Roman" w:eastAsia="Times New Roman" w:hAnsi="Times New Roman" w:cs="Times New Roman"/>
@@ -3806,23 +3329,104 @@
           <w:lang w:eastAsia="fr-FR"/>
           <w14:ligatures w14:val="none"/>
         </w:rPr>
-        <w:t xml:space="preserve">Configurer </w:t>
-      </w:r>
-      <w:proofErr w:type="gramStart"/>
-      <w:r>
+        <w:t>Configurer l'application.properties :</w:t>
+      </w:r>
+    </w:p>
+    <w:p>
+      <w:pPr>
+        <w:numPr>
+          <w:ilvl w:val="1"/>
+          <w:numId w:val="11"/>
+        </w:numPr>
+        <w:spacing w:before="100" w:beforeAutospacing="1" w:after="100" w:afterAutospacing="1" w:line="240" w:lineRule="auto"/>
+        <w:rPr>
+          <w:rFonts w:ascii="Times New Roman" w:eastAsia="Times New Roman" w:hAnsi="Times New Roman" w:cs="Times New Roman"/>
+          <w:kern w:val="0"/>
+          <w:sz w:val="24"/>
+          <w:szCs w:val="24"/>
+          <w:lang w:eastAsia="fr-FR"/>
+          <w14:ligatures w14:val="none"/>
+        </w:rPr>
+      </w:pPr>
+      <w:r>
+        <w:rPr>
+          <w:rFonts w:ascii="Times New Roman" w:eastAsia="Times New Roman" w:hAnsi="Times New Roman" w:cs="Times New Roman"/>
+          <w:kern w:val="0"/>
+          <w:sz w:val="24"/>
+          <w:szCs w:val="24"/>
+          <w:lang w:eastAsia="fr-FR"/>
+          <w14:ligatures w14:val="none"/>
+        </w:rPr>
+        <w:t xml:space="preserve">Configurez les propriétés de la base de données dans </w:t>
+      </w:r>
+      <w:r>
+        <w:rPr>
+          <w:rFonts w:ascii="Courier New" w:eastAsia="Times New Roman" w:hAnsi="Courier New" w:cs="Courier New"/>
+          <w:kern w:val="0"/>
+          <w:sz w:val="20"/>
+          <w:szCs w:val="20"/>
+          <w:lang w:eastAsia="fr-FR"/>
+          <w14:ligatures w14:val="none"/>
+        </w:rPr>
+        <w:t>application.properties</w:t>
+      </w:r>
+      <w:r>
+        <w:rPr>
+          <w:rFonts w:ascii="Times New Roman" w:eastAsia="Times New Roman" w:hAnsi="Times New Roman" w:cs="Times New Roman"/>
+          <w:kern w:val="0"/>
+          <w:sz w:val="24"/>
+          <w:szCs w:val="24"/>
+          <w:lang w:eastAsia="fr-FR"/>
+          <w14:ligatures w14:val="none"/>
+        </w:rPr>
+        <w:t>.</w:t>
+      </w:r>
+    </w:p>
+    <w:p>
+      <w:pPr>
+        <w:spacing w:before="100" w:beforeAutospacing="1" w:after="100" w:afterAutospacing="1" w:line="240" w:lineRule="auto"/>
+        <w:outlineLvl w:val="2"/>
         <w:rPr>
           <w:rFonts w:ascii="Times New Roman" w:eastAsia="Times New Roman" w:hAnsi="Times New Roman" w:cs="Times New Roman"/>
           <w:b/>
           <w:bCs/>
           <w:kern w:val="0"/>
+          <w:sz w:val="27"/>
+          <w:szCs w:val="27"/>
+          <w:lang w:eastAsia="fr-FR"/>
+          <w14:ligatures w14:val="none"/>
+        </w:rPr>
+      </w:pPr>
+      <w:r>
+        <w:rPr>
+          <w:rFonts w:ascii="Times New Roman" w:eastAsia="Times New Roman" w:hAnsi="Times New Roman" w:cs="Times New Roman"/>
+          <w:b/>
+          <w:bCs/>
+          <w:kern w:val="0"/>
+          <w:sz w:val="27"/>
+          <w:szCs w:val="27"/>
+          <w:lang w:eastAsia="fr-FR"/>
+          <w14:ligatures w14:val="none"/>
+        </w:rPr>
+        <w:t>Étape 8 : Tests</w:t>
+      </w:r>
+    </w:p>
+    <w:p>
+      <w:pPr>
+        <w:numPr>
+          <w:ilvl w:val="0"/>
+          <w:numId w:val="12"/>
+        </w:numPr>
+        <w:spacing w:before="100" w:beforeAutospacing="1" w:after="100" w:afterAutospacing="1" w:line="240" w:lineRule="auto"/>
+        <w:rPr>
+          <w:rFonts w:ascii="Times New Roman" w:eastAsia="Times New Roman" w:hAnsi="Times New Roman" w:cs="Times New Roman"/>
+          <w:kern w:val="0"/>
           <w:sz w:val="24"/>
           <w:szCs w:val="24"/>
           <w:lang w:eastAsia="fr-FR"/>
           <w14:ligatures w14:val="none"/>
         </w:rPr>
-        <w:t>l'</w:t>
-      </w:r>
-      <w:proofErr w:type="spellStart"/>
+      </w:pPr>
       <w:r>
         <w:rPr>
           <w:rFonts w:ascii="Times New Roman" w:eastAsia="Times New Roman" w:hAnsi="Times New Roman" w:cs="Times New Roman"/>
@@ -3834,31 +3438,26 @@
           <w:lang w:eastAsia="fr-FR"/>
           <w14:ligatures w14:val="none"/>
         </w:rPr>
-        <w:t>application.properties</w:t>
-      </w:r>
-      <w:proofErr w:type="spellEnd"/>
-      <w:proofErr w:type="gramEnd"/>
-      <w:r>
-        <w:rPr>
-          <w:rFonts w:ascii="Times New Roman" w:eastAsia="Times New Roman" w:hAnsi="Times New Roman" w:cs="Times New Roman"/>
-          <w:b/>
-          <w:bCs/>
+        <w:t>Tester avec des clients RESTful :</w:t>
+      </w:r>
+    </w:p>
+    <w:p>
+      <w:pPr>
+        <w:numPr>
+          <w:ilvl w:val="1"/>
+          <w:numId w:val="12"/>
+        </w:numPr>
+        <w:spacing w:before="100" w:beforeAutospacing="1" w:after="100" w:afterAutospacing="1" w:line="240" w:lineRule="auto"/>
+        <w:rPr>
+          <w:rFonts w:ascii="Times New Roman" w:eastAsia="Times New Roman" w:hAnsi="Times New Roman" w:cs="Times New Roman"/>
           <w:kern w:val="0"/>
           <w:sz w:val="24"/>
           <w:szCs w:val="24"/>
           <w:lang w:eastAsia="fr-FR"/>
           <w14:ligatures w14:val="none"/>
         </w:rPr>
-        <w:t xml:space="preserve"> :</w:t>
-      </w:r>
-    </w:p>
-    <w:p>
-      <w:pPr>
-        <w:numPr>
-          <w:ilvl w:val="1"/>
-          <w:numId w:val="11"/>
-        </w:numPr>
-        <w:spacing w:before="100" w:beforeAutospacing="1" w:after="100" w:afterAutospacing="1" w:line="240" w:lineRule="auto"/>
+      </w:pPr>
+      <w:r>
         <w:rPr>
           <w:rFonts w:ascii="Times New Roman" w:eastAsia="Times New Roman" w:hAnsi="Times New Roman" w:cs="Times New Roman"/>
           <w:kern w:val="0"/>
@@ -3867,154 +3466,7 @@
           <w:lang w:eastAsia="fr-FR"/>
           <w14:ligatures w14:val="none"/>
         </w:rPr>
-      </w:pPr>
-      <w:r>
-        <w:rPr>
-          <w:rFonts w:ascii="Times New Roman" w:eastAsia="Times New Roman" w:hAnsi="Times New Roman" w:cs="Times New Roman"/>
-          <w:kern w:val="0"/>
-          <w:sz w:val="24"/>
-          <w:szCs w:val="24"/>
-          <w:lang w:eastAsia="fr-FR"/>
-          <w14:ligatures w14:val="none"/>
-        </w:rPr>
-        <w:t xml:space="preserve">Configurez les propriétés de la base de données dans </w:t>
-      </w:r>
-      <w:proofErr w:type="spellStart"/>
-      <w:proofErr w:type="gramStart"/>
-      <w:r>
-        <w:rPr>
-          <w:rFonts w:ascii="Courier New" w:eastAsia="Times New Roman" w:hAnsi="Courier New" w:cs="Courier New"/>
-          <w:kern w:val="0"/>
-          <w:sz w:val="20"/>
-          <w:szCs w:val="20"/>
-          <w:lang w:eastAsia="fr-FR"/>
-          <w14:ligatures w14:val="none"/>
-        </w:rPr>
-        <w:t>application.properties</w:t>
-      </w:r>
-      <w:proofErr w:type="spellEnd"/>
-      <w:proofErr w:type="gramEnd"/>
-      <w:r>
-        <w:rPr>
-          <w:rFonts w:ascii="Times New Roman" w:eastAsia="Times New Roman" w:hAnsi="Times New Roman" w:cs="Times New Roman"/>
-          <w:kern w:val="0"/>
-          <w:sz w:val="24"/>
-          <w:szCs w:val="24"/>
-          <w:lang w:eastAsia="fr-FR"/>
-          <w14:ligatures w14:val="none"/>
-        </w:rPr>
-        <w:t>.</w:t>
-      </w:r>
-    </w:p>
-    <w:p>
-      <w:pPr>
-        <w:spacing w:before="100" w:beforeAutospacing="1" w:after="100" w:afterAutospacing="1" w:line="240" w:lineRule="auto"/>
-        <w:outlineLvl w:val="2"/>
-        <w:rPr>
-          <w:rFonts w:ascii="Times New Roman" w:eastAsia="Times New Roman" w:hAnsi="Times New Roman" w:cs="Times New Roman"/>
-          <w:b/>
-          <w:bCs/>
-          <w:kern w:val="0"/>
-          <w:sz w:val="27"/>
-          <w:szCs w:val="27"/>
-          <w:lang w:eastAsia="fr-FR"/>
-          <w14:ligatures w14:val="none"/>
-        </w:rPr>
-      </w:pPr>
-      <w:r>
-        <w:rPr>
-          <w:rFonts w:ascii="Times New Roman" w:eastAsia="Times New Roman" w:hAnsi="Times New Roman" w:cs="Times New Roman"/>
-          <w:b/>
-          <w:bCs/>
-          <w:kern w:val="0"/>
-          <w:sz w:val="27"/>
-          <w:szCs w:val="27"/>
-          <w:lang w:eastAsia="fr-FR"/>
-          <w14:ligatures w14:val="none"/>
-        </w:rPr>
-        <w:t>Étape 8 : Tests</w:t>
-      </w:r>
-    </w:p>
-    <w:p>
-      <w:pPr>
-        <w:numPr>
-          <w:ilvl w:val="0"/>
-          <w:numId w:val="12"/>
-        </w:numPr>
-        <w:spacing w:before="100" w:beforeAutospacing="1" w:after="100" w:afterAutospacing="1" w:line="240" w:lineRule="auto"/>
-        <w:rPr>
-          <w:rFonts w:ascii="Times New Roman" w:eastAsia="Times New Roman" w:hAnsi="Times New Roman" w:cs="Times New Roman"/>
-          <w:kern w:val="0"/>
-          <w:sz w:val="24"/>
-          <w:szCs w:val="24"/>
-          <w:lang w:eastAsia="fr-FR"/>
-          <w14:ligatures w14:val="none"/>
-        </w:rPr>
-      </w:pPr>
-      <w:r>
-        <w:rPr>
-          <w:rFonts w:ascii="Times New Roman" w:eastAsia="Times New Roman" w:hAnsi="Times New Roman" w:cs="Times New Roman"/>
-          <w:b/>
-          <w:bCs/>
-          <w:kern w:val="0"/>
-          <w:sz w:val="24"/>
-          <w:szCs w:val="24"/>
-          <w:lang w:eastAsia="fr-FR"/>
-          <w14:ligatures w14:val="none"/>
-        </w:rPr>
-        <w:t>Tester avec des clients RESTful :</w:t>
-      </w:r>
-    </w:p>
-    <w:p>
-      <w:pPr>
-        <w:numPr>
-          <w:ilvl w:val="1"/>
-          <w:numId w:val="12"/>
-        </w:numPr>
-        <w:spacing w:before="100" w:beforeAutospacing="1" w:after="100" w:afterAutospacing="1" w:line="240" w:lineRule="auto"/>
-        <w:rPr>
-          <w:rFonts w:ascii="Times New Roman" w:eastAsia="Times New Roman" w:hAnsi="Times New Roman" w:cs="Times New Roman"/>
-          <w:kern w:val="0"/>
-          <w:sz w:val="24"/>
-          <w:szCs w:val="24"/>
-          <w:lang w:eastAsia="fr-FR"/>
-          <w14:ligatures w14:val="none"/>
-        </w:rPr>
-      </w:pPr>
-      <w:r>
-        <w:rPr>
-          <w:rFonts w:ascii="Times New Roman" w:eastAsia="Times New Roman" w:hAnsi="Times New Roman" w:cs="Times New Roman"/>
-          <w:kern w:val="0"/>
-          <w:sz w:val="24"/>
-          <w:szCs w:val="24"/>
-          <w:lang w:eastAsia="fr-FR"/>
-          <w14:ligatures w14:val="none"/>
-        </w:rPr>
-        <w:t xml:space="preserve">Utilisez des outils comme </w:t>
-      </w:r>
-      <w:proofErr w:type="spellStart"/>
-      <w:r>
-        <w:rPr>
-          <w:rFonts w:ascii="Times New Roman" w:eastAsia="Times New Roman" w:hAnsi="Times New Roman" w:cs="Times New Roman"/>
-          <w:kern w:val="0"/>
-          <w:sz w:val="24"/>
-          <w:szCs w:val="24"/>
-          <w:lang w:eastAsia="fr-FR"/>
-          <w14:ligatures w14:val="none"/>
-        </w:rPr>
-        <w:t>cURL</w:t>
-      </w:r>
-      <w:proofErr w:type="spellEnd"/>
-      <w:r>
-        <w:rPr>
-          <w:rFonts w:ascii="Times New Roman" w:eastAsia="Times New Roman" w:hAnsi="Times New Roman" w:cs="Times New Roman"/>
-          <w:kern w:val="0"/>
-          <w:sz w:val="24"/>
-          <w:szCs w:val="24"/>
-          <w:lang w:eastAsia="fr-FR"/>
-          <w14:ligatures w14:val="none"/>
-        </w:rPr>
-        <w:t>, Postman pour tester vos services web REST.</w:t>
+        <w:t>Utilisez des outils comme cURL, Postman pour tester vos services web REST.</w:t>
       </w:r>
     </w:p>
     <w:p/>
@@ -4024,51 +3476,81 @@
         <w:pStyle w:val="Titre3"/>
       </w:pPr>
       <w:r>
-        <w:lastRenderedPageBreak/>
         <w:t xml:space="preserve">2. </w:t>
       </w:r>
-      <w:proofErr w:type="spellStart"/>
       <w:r>
         <w:rPr>
           <w:rStyle w:val="lev"/>
           <w:b/>
           <w:bCs/>
         </w:rPr>
-        <w:t>Répositories</w:t>
-      </w:r>
-      <w:proofErr w:type="spellEnd"/>
-      <w:r>
-        <w:rPr>
-          <w:rStyle w:val="lev"/>
+        <w:t>Répositories (Repositories) :</w:t>
+      </w:r>
+    </w:p>
+    <w:p/>
+    <w:p>
+      <w:r>
+        <w:t>Les interfaces de répositories définissent les méthodes permettant d'interagir avec la base de données pour les entités correspondantes. Elles héritent souvent de frameworks comme Spring Data JPA, qui fournit des fonctionnalités de base pour l'accès aux données</w:t>
+      </w:r>
+    </w:p>
+    <w:p/>
+    <w:p>
+      <w:pPr>
+        <w:spacing w:before="100" w:beforeAutospacing="1" w:after="100" w:afterAutospacing="1" w:line="240" w:lineRule="auto"/>
+        <w:outlineLvl w:val="2"/>
+        <w:rPr>
+          <w:rFonts w:ascii="Times New Roman" w:eastAsia="Times New Roman" w:hAnsi="Times New Roman" w:cs="Times New Roman"/>
           <w:b/>
           <w:bCs/>
-        </w:rPr>
-        <w:t xml:space="preserve"> (Repositories) :</w:t>
-      </w:r>
-    </w:p>
-    <w:p/>
-    <w:p>
-      <w:r>
-        <w:t xml:space="preserve">Les interfaces de </w:t>
-      </w:r>
-      <w:proofErr w:type="spellStart"/>
-      <w:r>
-        <w:t>répositories</w:t>
-      </w:r>
-      <w:proofErr w:type="spellEnd"/>
-      <w:r>
-        <w:t xml:space="preserve"> définissent les méthodes permettant d'interagir avec la base de données pour les entités correspondantes. Elles héritent souvent de </w:t>
-      </w:r>
-      <w:proofErr w:type="spellStart"/>
-      <w:r>
-        <w:t>frameworks</w:t>
-      </w:r>
-      <w:proofErr w:type="spellEnd"/>
-      <w:r>
-        <w:t xml:space="preserve"> comme Spring Data JPA, qui fournit des fonctionnalités de base pour l'accès aux données</w:t>
-      </w:r>
-    </w:p>
-    <w:p/>
+          <w:kern w:val="0"/>
+          <w:sz w:val="27"/>
+          <w:szCs w:val="27"/>
+          <w:lang w:eastAsia="fr-FR"/>
+          <w14:ligatures w14:val="none"/>
+        </w:rPr>
+      </w:pPr>
+      <w:r>
+        <w:rPr>
+          <w:rFonts w:ascii="Times New Roman" w:eastAsia="Times New Roman" w:hAnsi="Times New Roman" w:cs="Times New Roman"/>
+          <w:b/>
+          <w:bCs/>
+          <w:kern w:val="0"/>
+          <w:sz w:val="27"/>
+          <w:szCs w:val="27"/>
+          <w:lang w:eastAsia="fr-FR"/>
+          <w14:ligatures w14:val="none"/>
+        </w:rPr>
+        <w:t>3. Services :</w:t>
+      </w:r>
+    </w:p>
+    <w:p>
+      <w:pPr>
+        <w:numPr>
+          <w:ilvl w:val="0"/>
+          <w:numId w:val="13"/>
+        </w:numPr>
+        <w:spacing w:before="100" w:beforeAutospacing="1" w:after="100" w:afterAutospacing="1" w:line="240" w:lineRule="auto"/>
+        <w:rPr>
+          <w:rFonts w:ascii="Times New Roman" w:eastAsia="Times New Roman" w:hAnsi="Times New Roman" w:cs="Times New Roman"/>
+          <w:kern w:val="0"/>
+          <w:sz w:val="24"/>
+          <w:szCs w:val="24"/>
+          <w:lang w:eastAsia="fr-FR"/>
+          <w14:ligatures w14:val="none"/>
+        </w:rPr>
+      </w:pPr>
+      <w:r>
+        <w:rPr>
+          <w:rFonts w:ascii="Times New Roman" w:eastAsia="Times New Roman" w:hAnsi="Times New Roman" w:cs="Times New Roman"/>
+          <w:kern w:val="0"/>
+          <w:sz w:val="24"/>
+          <w:szCs w:val="24"/>
+          <w:lang w:eastAsia="fr-FR"/>
+          <w14:ligatures w14:val="none"/>
+        </w:rPr>
+        <w:t>Les services encapsulent la logique métier de votre application. Ils agissent comme une couche intermédiaire entre les contrôleurs et les répositories. Les services peuvent effectuer des opérations complexes, coordonner plusieurs répositories et gérer la logique métier.</w:t>
+      </w:r>
+    </w:p>
     <w:p>
       <w:pPr>
         <w:spacing w:before="100" w:beforeAutospacing="1" w:after="100" w:afterAutospacing="1" w:line="240" w:lineRule="auto"/>
@@ -4095,140 +3577,7 @@
           <w:lang w:eastAsia="fr-FR"/>
           <w14:ligatures w14:val="none"/>
         </w:rPr>
-        <w:t>3. Services :</w:t>
-      </w:r>
-    </w:p>
-    <w:p>
-      <w:pPr>
-        <w:numPr>
-          <w:ilvl w:val="0"/>
-          <w:numId w:val="13"/>
-        </w:numPr>
-        <w:spacing w:before="100" w:beforeAutospacing="1" w:after="100" w:afterAutospacing="1" w:line="240" w:lineRule="auto"/>
-        <w:rPr>
-          <w:rFonts w:ascii="Times New Roman" w:eastAsia="Times New Roman" w:hAnsi="Times New Roman" w:cs="Times New Roman"/>
-          <w:kern w:val="0"/>
-          <w:sz w:val="24"/>
-          <w:szCs w:val="24"/>
-          <w:lang w:eastAsia="fr-FR"/>
-          <w14:ligatures w14:val="none"/>
-        </w:rPr>
-      </w:pPr>
-      <w:r>
-        <w:rPr>
-          <w:rFonts w:ascii="Times New Roman" w:eastAsia="Times New Roman" w:hAnsi="Times New Roman" w:cs="Times New Roman"/>
-          <w:kern w:val="0"/>
-          <w:sz w:val="24"/>
-          <w:szCs w:val="24"/>
-          <w:lang w:eastAsia="fr-FR"/>
-          <w14:ligatures w14:val="none"/>
-        </w:rPr>
-        <w:t xml:space="preserve">Les services encapsulent la logique métier de votre application. Ils agissent comme une couche intermédiaire entre les contrôleurs et les </w:t>
-      </w:r>
-      <w:proofErr w:type="spellStart"/>
-      <w:r>
-        <w:rPr>
-          <w:rFonts w:ascii="Times New Roman" w:eastAsia="Times New Roman" w:hAnsi="Times New Roman" w:cs="Times New Roman"/>
-          <w:kern w:val="0"/>
-          <w:sz w:val="24"/>
-          <w:szCs w:val="24"/>
-          <w:lang w:eastAsia="fr-FR"/>
-          <w14:ligatures w14:val="none"/>
-        </w:rPr>
-        <w:t>répositories</w:t>
-      </w:r>
-      <w:proofErr w:type="spellEnd"/>
-      <w:r>
-        <w:rPr>
-          <w:rFonts w:ascii="Times New Roman" w:eastAsia="Times New Roman" w:hAnsi="Times New Roman" w:cs="Times New Roman"/>
-          <w:kern w:val="0"/>
-          <w:sz w:val="24"/>
-          <w:szCs w:val="24"/>
-          <w:lang w:eastAsia="fr-FR"/>
-          <w14:ligatures w14:val="none"/>
-        </w:rPr>
-        <w:t xml:space="preserve">. Les services peuvent effectuer des opérations complexes, coordonner plusieurs </w:t>
-      </w:r>
-      <w:proofErr w:type="spellStart"/>
-      <w:r>
-        <w:rPr>
-          <w:rFonts w:ascii="Times New Roman" w:eastAsia="Times New Roman" w:hAnsi="Times New Roman" w:cs="Times New Roman"/>
-          <w:kern w:val="0"/>
-          <w:sz w:val="24"/>
-          <w:szCs w:val="24"/>
-          <w:lang w:eastAsia="fr-FR"/>
-          <w14:ligatures w14:val="none"/>
-        </w:rPr>
-        <w:t>répositories</w:t>
-      </w:r>
-      <w:proofErr w:type="spellEnd"/>
-      <w:r>
-        <w:rPr>
-          <w:rFonts w:ascii="Times New Roman" w:eastAsia="Times New Roman" w:hAnsi="Times New Roman" w:cs="Times New Roman"/>
-          <w:kern w:val="0"/>
-          <w:sz w:val="24"/>
-          <w:szCs w:val="24"/>
-          <w:lang w:eastAsia="fr-FR"/>
-          <w14:ligatures w14:val="none"/>
-        </w:rPr>
-        <w:t xml:space="preserve"> et gérer la logique métier.</w:t>
-      </w:r>
-    </w:p>
-    <w:p>
-      <w:pPr>
-        <w:spacing w:before="100" w:beforeAutospacing="1" w:after="100" w:afterAutospacing="1" w:line="240" w:lineRule="auto"/>
-        <w:outlineLvl w:val="2"/>
-        <w:rPr>
-          <w:rFonts w:ascii="Times New Roman" w:eastAsia="Times New Roman" w:hAnsi="Times New Roman" w:cs="Times New Roman"/>
-          <w:b/>
-          <w:bCs/>
-          <w:kern w:val="0"/>
-          <w:sz w:val="27"/>
-          <w:szCs w:val="27"/>
-          <w:lang w:eastAsia="fr-FR"/>
-          <w14:ligatures w14:val="none"/>
-        </w:rPr>
-      </w:pPr>
-      <w:r>
-        <w:rPr>
-          <w:rFonts w:ascii="Times New Roman" w:eastAsia="Times New Roman" w:hAnsi="Times New Roman" w:cs="Times New Roman"/>
-          <w:b/>
-          <w:bCs/>
-          <w:kern w:val="0"/>
-          <w:sz w:val="27"/>
-          <w:szCs w:val="27"/>
-          <w:lang w:eastAsia="fr-FR"/>
-          <w14:ligatures w14:val="none"/>
-        </w:rPr>
-        <w:t>4. Contrôleurs (</w:t>
-      </w:r>
-      <w:proofErr w:type="spellStart"/>
-      <w:r>
-        <w:rPr>
-          <w:rFonts w:ascii="Times New Roman" w:eastAsia="Times New Roman" w:hAnsi="Times New Roman" w:cs="Times New Roman"/>
-          <w:b/>
-          <w:bCs/>
-          <w:kern w:val="0"/>
-          <w:sz w:val="27"/>
-          <w:szCs w:val="27"/>
-          <w:lang w:eastAsia="fr-FR"/>
-          <w14:ligatures w14:val="none"/>
-        </w:rPr>
-        <w:t>Controllers</w:t>
-      </w:r>
-      <w:proofErr w:type="spellEnd"/>
-      <w:r>
-        <w:rPr>
-          <w:rFonts w:ascii="Times New Roman" w:eastAsia="Times New Roman" w:hAnsi="Times New Roman" w:cs="Times New Roman"/>
-          <w:b/>
-          <w:bCs/>
-          <w:kern w:val="0"/>
-          <w:sz w:val="27"/>
-          <w:szCs w:val="27"/>
-          <w:lang w:eastAsia="fr-FR"/>
-          <w14:ligatures w14:val="none"/>
-        </w:rPr>
-        <w:t>) :</w:t>
+        <w:t>4. Contrôleurs (Controllers) :</w:t>
       </w:r>
     </w:p>
     <w:p>

</xml_diff>